<commit_message>
Final document that was submitted
</commit_message>
<xml_diff>
--- a/Documents/Software Design -Inceptionphase (Final)/0. Contents.docx
+++ b/Documents/Software Design -Inceptionphase (Final)/0. Contents.docx
@@ -10,311 +10,351 @@
           <w:rFonts w:ascii="Times New Roman" w:hAnsi="Times New Roman" w:cs="Times New Roman"/>
         </w:rPr>
       </w:pPr>
+      <w:r>
+        <w:rPr>
+          <w:rFonts w:ascii="Times New Roman" w:hAnsi="Times New Roman" w:cs="Times New Roman"/>
+        </w:rPr>
+        <w:t>Contents</w:t>
+      </w:r>
+    </w:p>
+    <w:p>
+      <w:pPr>
+        <w:rPr>
+          <w:rFonts w:ascii="Times New Roman" w:hAnsi="Times New Roman" w:cs="Times New Roman"/>
+          <w:sz w:val="28"/>
+          <w:szCs w:val="28"/>
+        </w:rPr>
+      </w:pPr>
+    </w:p>
+    <w:p>
+      <w:pPr>
+        <w:pStyle w:val="Heading1"/>
+        <w:rPr>
+          <w:rFonts w:asciiTheme="minorHAnsi" w:hAnsiTheme="minorHAnsi" w:cstheme="minorHAnsi"/>
+          <w:sz w:val="28"/>
+          <w:szCs w:val="28"/>
+        </w:rPr>
+      </w:pPr>
+      <w:r>
+        <w:rPr>
+          <w:rFonts w:asciiTheme="minorHAnsi" w:hAnsiTheme="minorHAnsi" w:cstheme="minorHAnsi"/>
+          <w:sz w:val="28"/>
+          <w:szCs w:val="28"/>
+        </w:rPr>
+        <w:t>Vision and Business Use case</w:t>
+      </w:r>
+    </w:p>
+    <w:p>
+      <w:pPr>
+        <w:pStyle w:val="Heading2"/>
+        <w:rPr>
+          <w:rFonts w:asciiTheme="minorHAnsi" w:hAnsiTheme="minorHAnsi" w:cstheme="minorHAnsi"/>
+          <w:sz w:val="28"/>
+          <w:szCs w:val="28"/>
+        </w:rPr>
+      </w:pPr>
+      <w:r>
+        <w:rPr>
+          <w:rFonts w:asciiTheme="minorHAnsi" w:hAnsiTheme="minorHAnsi" w:cstheme="minorHAnsi"/>
+          <w:sz w:val="28"/>
+          <w:szCs w:val="28"/>
+        </w:rPr>
+        <w:t>High level concept picture</w:t>
+      </w:r>
+    </w:p>
+    <w:p>
+      <w:pPr>
+        <w:pStyle w:val="Heading2"/>
+        <w:rPr>
+          <w:rFonts w:asciiTheme="minorHAnsi" w:hAnsiTheme="minorHAnsi" w:cstheme="minorHAnsi"/>
+          <w:sz w:val="28"/>
+          <w:szCs w:val="28"/>
+        </w:rPr>
+      </w:pPr>
+      <w:r>
+        <w:rPr>
+          <w:rFonts w:asciiTheme="minorHAnsi" w:hAnsiTheme="minorHAnsi" w:cstheme="minorHAnsi"/>
+          <w:sz w:val="28"/>
+          <w:szCs w:val="28"/>
+        </w:rPr>
+        <w:t>Iteration Plan</w:t>
+      </w:r>
+    </w:p>
+    <w:p>
+      <w:pPr>
+        <w:pStyle w:val="Heading1"/>
+        <w:rPr>
+          <w:rFonts w:asciiTheme="minorHAnsi" w:hAnsiTheme="minorHAnsi" w:cstheme="minorHAnsi"/>
+          <w:sz w:val="28"/>
+          <w:szCs w:val="28"/>
+        </w:rPr>
+      </w:pPr>
+      <w:r>
+        <w:rPr>
+          <w:rFonts w:asciiTheme="minorHAnsi" w:hAnsiTheme="minorHAnsi" w:cstheme="minorHAnsi"/>
+          <w:sz w:val="28"/>
+          <w:szCs w:val="28"/>
+        </w:rPr>
+        <w:t>Use Case Model</w:t>
+      </w:r>
+      <w:r>
+        <w:rPr>
+          <w:rFonts w:asciiTheme="minorHAnsi" w:hAnsiTheme="minorHAnsi" w:cstheme="minorHAnsi"/>
+          <w:sz w:val="28"/>
+          <w:szCs w:val="28"/>
+        </w:rPr>
+        <w:tab/>
+      </w:r>
+    </w:p>
+    <w:p>
+      <w:pPr>
+        <w:pStyle w:val="Heading2"/>
+        <w:rPr>
+          <w:rFonts w:asciiTheme="minorHAnsi" w:hAnsiTheme="minorHAnsi" w:cstheme="minorHAnsi"/>
+          <w:sz w:val="28"/>
+          <w:szCs w:val="28"/>
+        </w:rPr>
+      </w:pPr>
+      <w:r>
+        <w:rPr>
+          <w:rFonts w:asciiTheme="minorHAnsi" w:hAnsiTheme="minorHAnsi" w:cstheme="minorHAnsi"/>
+          <w:sz w:val="28"/>
+          <w:szCs w:val="28"/>
+        </w:rPr>
+        <w:t>Functional Requirements</w:t>
+      </w:r>
+    </w:p>
+    <w:p>
+      <w:pPr>
+        <w:pStyle w:val="Heading2"/>
+        <w:rPr>
+          <w:rFonts w:asciiTheme="minorHAnsi" w:hAnsiTheme="minorHAnsi" w:cstheme="minorHAnsi"/>
+        </w:rPr>
+      </w:pPr>
+      <w:r>
+        <w:rPr>
+          <w:rFonts w:asciiTheme="minorHAnsi" w:hAnsiTheme="minorHAnsi" w:cstheme="minorHAnsi"/>
+        </w:rPr>
+        <w:t>Project Roadmap and deliverables</w:t>
+      </w:r>
+    </w:p>
+    <w:p>
+      <w:pPr>
+        <w:pStyle w:val="Heading1"/>
+        <w:rPr>
+          <w:rFonts w:asciiTheme="minorHAnsi" w:hAnsiTheme="minorHAnsi" w:cstheme="minorHAnsi"/>
+          <w:sz w:val="28"/>
+          <w:szCs w:val="28"/>
+        </w:rPr>
+      </w:pPr>
+      <w:r>
+        <w:rPr>
+          <w:rFonts w:asciiTheme="minorHAnsi" w:hAnsiTheme="minorHAnsi" w:cstheme="minorHAnsi"/>
+          <w:sz w:val="28"/>
+          <w:szCs w:val="28"/>
+        </w:rPr>
+        <w:t xml:space="preserve">Brief Use cases </w:t>
+      </w:r>
+    </w:p>
+    <w:p>
+      <w:pPr>
+        <w:pStyle w:val="Heading2"/>
+        <w:rPr>
+          <w:rFonts w:asciiTheme="minorHAnsi" w:hAnsiTheme="minorHAnsi" w:cstheme="minorHAnsi"/>
+          <w:sz w:val="28"/>
+          <w:szCs w:val="28"/>
+        </w:rPr>
+      </w:pPr>
+      <w:r>
+        <w:rPr>
+          <w:rFonts w:asciiTheme="minorHAnsi" w:hAnsiTheme="minorHAnsi" w:cstheme="minorHAnsi"/>
+          <w:sz w:val="28"/>
+          <w:szCs w:val="28"/>
+        </w:rPr>
+        <w:t>Use case Diagram</w:t>
+      </w:r>
+    </w:p>
+    <w:p>
+      <w:pPr>
+        <w:pStyle w:val="Heading1"/>
+        <w:rPr>
+          <w:rFonts w:asciiTheme="minorHAnsi" w:hAnsiTheme="minorHAnsi" w:cstheme="minorHAnsi"/>
+          <w:sz w:val="28"/>
+          <w:szCs w:val="28"/>
+        </w:rPr>
+      </w:pPr>
+      <w:r>
+        <w:rPr>
+          <w:rFonts w:asciiTheme="minorHAnsi" w:hAnsiTheme="minorHAnsi" w:cstheme="minorHAnsi"/>
+          <w:sz w:val="28"/>
+          <w:szCs w:val="28"/>
+        </w:rPr>
+        <w:t>Architecturally significant use case</w:t>
+      </w:r>
+    </w:p>
+    <w:p>
+      <w:pPr>
+        <w:pStyle w:val="Heading1"/>
+        <w:rPr>
+          <w:rFonts w:asciiTheme="minorHAnsi" w:hAnsiTheme="minorHAnsi" w:cstheme="minorHAnsi"/>
+          <w:sz w:val="28"/>
+          <w:szCs w:val="28"/>
+        </w:rPr>
+      </w:pPr>
+      <w:r>
+        <w:rPr>
+          <w:rFonts w:asciiTheme="minorHAnsi" w:hAnsiTheme="minorHAnsi" w:cstheme="minorHAnsi"/>
+          <w:sz w:val="28"/>
+          <w:szCs w:val="28"/>
+        </w:rPr>
+        <w:t>High Business value</w:t>
+      </w:r>
+    </w:p>
+    <w:p>
+      <w:pPr>
+        <w:pStyle w:val="Heading2"/>
+        <w:rPr>
+          <w:rFonts w:asciiTheme="minorHAnsi" w:hAnsiTheme="minorHAnsi" w:cstheme="minorHAnsi"/>
+        </w:rPr>
+      </w:pPr>
+      <w:r>
+        <w:rPr>
+          <w:rFonts w:asciiTheme="minorHAnsi" w:hAnsiTheme="minorHAnsi" w:cstheme="minorHAnsi"/>
+        </w:rPr>
+        <w:t>High Business Value Case 1</w:t>
+      </w:r>
       <w:bookmarkStart w:id="0" w:name="_GoBack"/>
-      <w:r>
-        <w:rPr>
-          <w:rFonts w:ascii="Times New Roman" w:hAnsi="Times New Roman" w:cs="Times New Roman"/>
-        </w:rPr>
-        <w:t>Contents</w:t>
-      </w:r>
-    </w:p>
-    <w:p>
-      <w:pPr>
-        <w:rPr>
-          <w:rFonts w:ascii="Times New Roman" w:hAnsi="Times New Roman" w:cs="Times New Roman"/>
-          <w:sz w:val="28"/>
-          <w:szCs w:val="28"/>
-        </w:rPr>
-      </w:pPr>
+      <w:bookmarkEnd w:id="0"/>
+    </w:p>
+    <w:p>
+      <w:pPr>
+        <w:pStyle w:val="Heading2"/>
+        <w:rPr>
+          <w:rFonts w:asciiTheme="minorHAnsi" w:hAnsiTheme="minorHAnsi" w:cstheme="minorHAnsi"/>
+        </w:rPr>
+      </w:pPr>
+      <w:r>
+        <w:rPr>
+          <w:rFonts w:asciiTheme="minorHAnsi" w:hAnsiTheme="minorHAnsi" w:cstheme="minorHAnsi"/>
+        </w:rPr>
+        <w:t>High Business Value Case 2 (Graduate)</w:t>
+      </w:r>
     </w:p>
     <w:p>
       <w:pPr>
         <w:pStyle w:val="Heading1"/>
         <w:rPr>
-          <w:rFonts w:ascii="Times New Roman" w:hAnsi="Times New Roman" w:cs="Times New Roman"/>
-          <w:sz w:val="28"/>
-          <w:szCs w:val="28"/>
-        </w:rPr>
-      </w:pPr>
-      <w:r>
-        <w:rPr>
-          <w:rFonts w:ascii="Times New Roman" w:hAnsi="Times New Roman" w:cs="Times New Roman"/>
-          <w:sz w:val="28"/>
-          <w:szCs w:val="28"/>
-        </w:rPr>
-        <w:t>Vision and Business Use case</w:t>
+          <w:rFonts w:asciiTheme="minorHAnsi" w:hAnsiTheme="minorHAnsi" w:cstheme="minorHAnsi"/>
+          <w:sz w:val="28"/>
+          <w:szCs w:val="28"/>
+        </w:rPr>
+      </w:pPr>
+      <w:r>
+        <w:rPr>
+          <w:rFonts w:asciiTheme="minorHAnsi" w:hAnsiTheme="minorHAnsi" w:cstheme="minorHAnsi"/>
+          <w:sz w:val="28"/>
+          <w:szCs w:val="28"/>
+        </w:rPr>
+        <w:t>High Risk</w:t>
+      </w:r>
+    </w:p>
+    <w:p>
+      <w:pPr>
+        <w:pStyle w:val="Heading1"/>
+        <w:rPr>
+          <w:rFonts w:asciiTheme="minorHAnsi" w:hAnsiTheme="minorHAnsi" w:cstheme="minorHAnsi"/>
+          <w:sz w:val="28"/>
+          <w:szCs w:val="28"/>
+        </w:rPr>
+      </w:pPr>
+      <w:r>
+        <w:rPr>
+          <w:rFonts w:asciiTheme="minorHAnsi" w:hAnsiTheme="minorHAnsi" w:cstheme="minorHAnsi"/>
+          <w:sz w:val="28"/>
+          <w:szCs w:val="28"/>
+        </w:rPr>
+        <w:t>Supplementary Specification</w:t>
+      </w:r>
+    </w:p>
+    <w:p>
+      <w:pPr>
+        <w:pStyle w:val="Heading1"/>
+        <w:rPr>
+          <w:rFonts w:asciiTheme="minorHAnsi" w:hAnsiTheme="minorHAnsi" w:cstheme="minorHAnsi"/>
+          <w:sz w:val="28"/>
+          <w:szCs w:val="28"/>
+        </w:rPr>
+      </w:pPr>
+      <w:r>
+        <w:rPr>
+          <w:rFonts w:asciiTheme="minorHAnsi" w:hAnsiTheme="minorHAnsi" w:cstheme="minorHAnsi"/>
+          <w:sz w:val="28"/>
+          <w:szCs w:val="28"/>
+        </w:rPr>
+        <w:t>Glossary</w:t>
+      </w:r>
+    </w:p>
+    <w:p>
+      <w:pPr>
+        <w:pStyle w:val="Heading1"/>
+        <w:rPr>
+          <w:rFonts w:asciiTheme="minorHAnsi" w:hAnsiTheme="minorHAnsi" w:cstheme="minorHAnsi"/>
+          <w:sz w:val="28"/>
+          <w:szCs w:val="28"/>
+        </w:rPr>
+      </w:pPr>
+      <w:r>
+        <w:rPr>
+          <w:rFonts w:asciiTheme="minorHAnsi" w:hAnsiTheme="minorHAnsi" w:cstheme="minorHAnsi"/>
+          <w:sz w:val="28"/>
+          <w:szCs w:val="28"/>
+        </w:rPr>
+        <w:t>Business Rules</w:t>
+      </w:r>
+    </w:p>
+    <w:p>
+      <w:pPr>
+        <w:pStyle w:val="Heading1"/>
+        <w:rPr>
+          <w:rFonts w:asciiTheme="minorHAnsi" w:hAnsiTheme="minorHAnsi" w:cstheme="minorHAnsi"/>
+          <w:sz w:val="28"/>
+          <w:szCs w:val="28"/>
+        </w:rPr>
+      </w:pPr>
+      <w:r>
+        <w:rPr>
+          <w:rFonts w:asciiTheme="minorHAnsi" w:hAnsiTheme="minorHAnsi" w:cstheme="minorHAnsi"/>
+          <w:sz w:val="28"/>
+          <w:szCs w:val="28"/>
+        </w:rPr>
+        <w:t>Risk List &amp; Risk Management Plan</w:t>
       </w:r>
     </w:p>
     <w:p>
       <w:pPr>
         <w:pStyle w:val="Heading2"/>
         <w:rPr>
-          <w:rFonts w:ascii="Times New Roman" w:hAnsi="Times New Roman" w:cs="Times New Roman"/>
-          <w:sz w:val="28"/>
-          <w:szCs w:val="28"/>
-        </w:rPr>
-      </w:pPr>
-      <w:r>
-        <w:rPr>
-          <w:rFonts w:ascii="Times New Roman" w:hAnsi="Times New Roman" w:cs="Times New Roman"/>
-          <w:sz w:val="28"/>
-          <w:szCs w:val="28"/>
-        </w:rPr>
-        <w:t>High level concept picture</w:t>
-      </w:r>
-    </w:p>
-    <w:p>
-      <w:pPr>
-        <w:pStyle w:val="Heading2"/>
-        <w:rPr>
-          <w:rFonts w:ascii="Times New Roman" w:hAnsi="Times New Roman" w:cs="Times New Roman"/>
-          <w:sz w:val="28"/>
-          <w:szCs w:val="28"/>
-        </w:rPr>
-      </w:pPr>
-      <w:r>
-        <w:rPr>
-          <w:rFonts w:ascii="Times New Roman" w:hAnsi="Times New Roman" w:cs="Times New Roman"/>
-          <w:sz w:val="28"/>
-          <w:szCs w:val="28"/>
-        </w:rPr>
-        <w:t>Iteration Plan</w:t>
-      </w:r>
-    </w:p>
-    <w:p>
-      <w:pPr>
-        <w:pStyle w:val="Heading1"/>
-        <w:rPr>
-          <w:rFonts w:ascii="Times New Roman" w:hAnsi="Times New Roman" w:cs="Times New Roman"/>
-          <w:sz w:val="28"/>
-          <w:szCs w:val="28"/>
-        </w:rPr>
-      </w:pPr>
-      <w:r>
-        <w:rPr>
-          <w:rFonts w:ascii="Times New Roman" w:hAnsi="Times New Roman" w:cs="Times New Roman"/>
-          <w:sz w:val="28"/>
-          <w:szCs w:val="28"/>
-        </w:rPr>
-        <w:t>Use Case Model</w:t>
-      </w:r>
-      <w:r>
-        <w:rPr>
-          <w:rFonts w:ascii="Times New Roman" w:hAnsi="Times New Roman" w:cs="Times New Roman"/>
-          <w:sz w:val="28"/>
-          <w:szCs w:val="28"/>
-        </w:rPr>
-        <w:tab/>
-      </w:r>
-    </w:p>
-    <w:p>
-      <w:pPr>
-        <w:pStyle w:val="Heading2"/>
-        <w:rPr>
-          <w:rFonts w:ascii="Times New Roman" w:hAnsi="Times New Roman" w:cs="Times New Roman"/>
-          <w:sz w:val="28"/>
-          <w:szCs w:val="28"/>
-        </w:rPr>
-      </w:pPr>
-      <w:r>
-        <w:rPr>
-          <w:rFonts w:ascii="Times New Roman" w:hAnsi="Times New Roman" w:cs="Times New Roman"/>
-          <w:sz w:val="28"/>
-          <w:szCs w:val="28"/>
-        </w:rPr>
-        <w:t>Functional Requirements</w:t>
-      </w:r>
-    </w:p>
-    <w:p>
-      <w:pPr>
-        <w:pStyle w:val="Heading1"/>
-        <w:rPr>
-          <w:rFonts w:ascii="Times New Roman" w:hAnsi="Times New Roman" w:cs="Times New Roman"/>
-          <w:sz w:val="28"/>
-          <w:szCs w:val="28"/>
-        </w:rPr>
-      </w:pPr>
-      <w:r>
-        <w:rPr>
-          <w:rFonts w:ascii="Times New Roman" w:hAnsi="Times New Roman" w:cs="Times New Roman"/>
-          <w:sz w:val="28"/>
-          <w:szCs w:val="28"/>
-        </w:rPr>
-        <w:t xml:space="preserve">Brief Use cases </w:t>
-      </w:r>
-    </w:p>
-    <w:p>
-      <w:pPr>
-        <w:pStyle w:val="Heading2"/>
-        <w:rPr>
-          <w:rFonts w:ascii="Times New Roman" w:hAnsi="Times New Roman" w:cs="Times New Roman"/>
-          <w:sz w:val="28"/>
-          <w:szCs w:val="28"/>
-        </w:rPr>
-      </w:pPr>
-      <w:r>
-        <w:rPr>
-          <w:rFonts w:ascii="Times New Roman" w:hAnsi="Times New Roman" w:cs="Times New Roman"/>
-          <w:sz w:val="28"/>
-          <w:szCs w:val="28"/>
-        </w:rPr>
-        <w:t>Use case Diagram</w:t>
-      </w:r>
-    </w:p>
-    <w:p>
-      <w:pPr>
-        <w:pStyle w:val="Heading1"/>
-        <w:rPr>
-          <w:rFonts w:ascii="Times New Roman" w:hAnsi="Times New Roman" w:cs="Times New Roman"/>
-          <w:sz w:val="28"/>
-          <w:szCs w:val="28"/>
-        </w:rPr>
-      </w:pPr>
-      <w:r>
-        <w:rPr>
-          <w:rFonts w:ascii="Times New Roman" w:hAnsi="Times New Roman" w:cs="Times New Roman"/>
-          <w:sz w:val="28"/>
-          <w:szCs w:val="28"/>
-        </w:rPr>
-        <w:t>Architecturally significant use case</w:t>
-      </w:r>
-    </w:p>
-    <w:p>
-      <w:pPr>
-        <w:pStyle w:val="Heading1"/>
-        <w:rPr>
-          <w:rFonts w:ascii="Times New Roman" w:hAnsi="Times New Roman" w:cs="Times New Roman"/>
-          <w:sz w:val="28"/>
-          <w:szCs w:val="28"/>
-        </w:rPr>
-      </w:pPr>
-      <w:r>
-        <w:rPr>
-          <w:rFonts w:ascii="Times New Roman" w:hAnsi="Times New Roman" w:cs="Times New Roman"/>
-          <w:sz w:val="28"/>
-          <w:szCs w:val="28"/>
-        </w:rPr>
-        <w:t>High Business value</w:t>
-      </w:r>
-    </w:p>
-    <w:p>
-      <w:pPr>
-        <w:pStyle w:val="Heading2"/>
-        <w:rPr>
-          <w:rFonts w:ascii="Times New Roman" w:hAnsi="Times New Roman" w:cs="Times New Roman"/>
-        </w:rPr>
-      </w:pPr>
-      <w:r>
-        <w:rPr>
-          <w:rFonts w:ascii="Times New Roman" w:hAnsi="Times New Roman" w:cs="Times New Roman"/>
-        </w:rPr>
-        <w:t>High Business Value Case 1</w:t>
-      </w:r>
-    </w:p>
-    <w:p>
-      <w:pPr>
-        <w:pStyle w:val="Heading2"/>
-        <w:rPr>
-          <w:rFonts w:ascii="Times New Roman" w:hAnsi="Times New Roman" w:cs="Times New Roman"/>
-        </w:rPr>
-      </w:pPr>
-      <w:r>
-        <w:rPr>
-          <w:rFonts w:ascii="Times New Roman" w:hAnsi="Times New Roman" w:cs="Times New Roman"/>
-        </w:rPr>
-        <w:t>High Business Value Case 2 (Graduate)</w:t>
-      </w:r>
-    </w:p>
-    <w:p>
-      <w:pPr>
-        <w:pStyle w:val="Heading1"/>
-        <w:rPr>
-          <w:rFonts w:ascii="Times New Roman" w:hAnsi="Times New Roman" w:cs="Times New Roman"/>
-          <w:sz w:val="28"/>
-          <w:szCs w:val="28"/>
-        </w:rPr>
-      </w:pPr>
-      <w:r>
-        <w:rPr>
-          <w:rFonts w:ascii="Times New Roman" w:hAnsi="Times New Roman" w:cs="Times New Roman"/>
-          <w:sz w:val="28"/>
-          <w:szCs w:val="28"/>
-        </w:rPr>
-        <w:t>High Risk</w:t>
-      </w:r>
-    </w:p>
-    <w:p>
-      <w:pPr>
-        <w:pStyle w:val="Heading1"/>
-        <w:rPr>
-          <w:rFonts w:ascii="Times New Roman" w:hAnsi="Times New Roman" w:cs="Times New Roman"/>
-          <w:sz w:val="28"/>
-          <w:szCs w:val="28"/>
-        </w:rPr>
-      </w:pPr>
-      <w:r>
-        <w:rPr>
-          <w:rFonts w:ascii="Times New Roman" w:hAnsi="Times New Roman" w:cs="Times New Roman"/>
-          <w:sz w:val="28"/>
-          <w:szCs w:val="28"/>
-        </w:rPr>
-        <w:t>Supplementary Specification</w:t>
-      </w:r>
-    </w:p>
-    <w:p>
-      <w:pPr>
-        <w:pStyle w:val="Heading1"/>
-        <w:rPr>
-          <w:rFonts w:ascii="Times New Roman" w:hAnsi="Times New Roman" w:cs="Times New Roman"/>
-          <w:sz w:val="28"/>
-          <w:szCs w:val="28"/>
-        </w:rPr>
-      </w:pPr>
-      <w:r>
-        <w:rPr>
-          <w:rFonts w:ascii="Times New Roman" w:hAnsi="Times New Roman" w:cs="Times New Roman"/>
-          <w:sz w:val="28"/>
-          <w:szCs w:val="28"/>
-        </w:rPr>
-        <w:t>Glossary</w:t>
-      </w:r>
-    </w:p>
-    <w:p>
-      <w:pPr>
-        <w:pStyle w:val="Heading1"/>
-        <w:rPr>
-          <w:rFonts w:ascii="Times New Roman" w:hAnsi="Times New Roman" w:cs="Times New Roman"/>
-          <w:sz w:val="28"/>
-          <w:szCs w:val="28"/>
-        </w:rPr>
-      </w:pPr>
-      <w:r>
-        <w:rPr>
-          <w:rFonts w:ascii="Times New Roman" w:hAnsi="Times New Roman" w:cs="Times New Roman"/>
-          <w:sz w:val="28"/>
-          <w:szCs w:val="28"/>
-        </w:rPr>
-        <w:t>Business Rules</w:t>
-      </w:r>
-    </w:p>
-    <w:p>
-      <w:pPr>
-        <w:pStyle w:val="Heading1"/>
-        <w:rPr>
-          <w:rFonts w:ascii="Times New Roman" w:hAnsi="Times New Roman" w:cs="Times New Roman"/>
-          <w:sz w:val="28"/>
-          <w:szCs w:val="28"/>
-        </w:rPr>
-      </w:pPr>
-      <w:r>
-        <w:rPr>
-          <w:rFonts w:ascii="Times New Roman" w:hAnsi="Times New Roman" w:cs="Times New Roman"/>
-          <w:sz w:val="28"/>
-          <w:szCs w:val="28"/>
-        </w:rPr>
-        <w:t>Risk List &amp; Risk Management Plan</w:t>
-      </w:r>
-      <w:bookmarkEnd w:id="0"/>
+          <w:rFonts w:asciiTheme="minorHAnsi" w:hAnsiTheme="minorHAnsi" w:cstheme="minorHAnsi"/>
+        </w:rPr>
+      </w:pPr>
+      <w:r>
+        <w:rPr>
+          <w:rFonts w:asciiTheme="minorHAnsi" w:hAnsiTheme="minorHAnsi" w:cstheme="minorHAnsi"/>
+        </w:rPr>
+        <w:t xml:space="preserve">Go </w:t>
+      </w:r>
+      <w:r>
+        <w:rPr>
+          <w:rFonts w:asciiTheme="minorHAnsi" w:hAnsiTheme="minorHAnsi" w:cstheme="minorHAnsi"/>
+        </w:rPr>
+        <w:t>or Not</w:t>
+      </w:r>
+      <w:r>
+        <w:rPr>
+          <w:rFonts w:asciiTheme="minorHAnsi" w:hAnsiTheme="minorHAnsi" w:cstheme="minorHAnsi"/>
+        </w:rPr>
+        <w:t xml:space="preserve"> to Go </w:t>
+      </w:r>
     </w:p>
     <w:sectPr>
       <w:headerReference w:type="default" r:id="rId7"/>
@@ -453,8 +493,16 @@
       <w:rPr>
         <w:lang w:val="en-IN"/>
       </w:rPr>
-      <w:t xml:space="preserve"> Mushtaq, Faisal Khan, Milan Ghori</w:t>
+      <w:t xml:space="preserve"> Mushtaq, Faisal Khan, Milan </w:t>
     </w:r>
+    <w:proofErr w:type="spellStart"/>
+    <w:r>
+      <w:rPr>
+        <w:lang w:val="en-IN"/>
+      </w:rPr>
+      <w:t>Ghori</w:t>
+    </w:r>
+    <w:proofErr w:type="spellEnd"/>
   </w:p>
 </w:hdr>
 </file>
@@ -462,6 +510,92 @@
 <file path=word/numbering.xml><?xml version="1.0" encoding="utf-8"?>
 <w:numbering xmlns:wpc="http://schemas.microsoft.com/office/word/2010/wordprocessingCanvas" xmlns:cx="http://schemas.microsoft.com/office/drawing/2014/chartex" xmlns:cx1="http://schemas.microsoft.com/office/drawing/2015/9/8/chartex" xmlns:cx2="http://schemas.microsoft.com/office/drawing/2015/10/21/chartex" xmlns:cx3="http://schemas.microsoft.com/office/drawing/2016/5/9/chartex" xmlns:cx4="http://schemas.microsoft.com/office/drawing/2016/5/10/chartex" xmlns:cx5="http://schemas.microsoft.com/office/drawing/2016/5/11/chartex" xmlns:cx6="http://schemas.microsoft.com/office/drawing/2016/5/12/chartex" xmlns:cx7="http://schemas.microsoft.com/office/drawing/2016/5/13/chartex" xmlns:cx8="http://schemas.microsoft.com/office/drawing/2016/5/14/chartex" xmlns:mc="http://schemas.openxmlformats.org/markup-compatibility/2006" xmlns:aink="http://schemas.microsoft.com/office/drawing/2016/ink" xmlns:am3d="http://schemas.microsoft.com/office/drawing/2017/model3d" xmlns:o="urn:schemas-microsoft-com:office:office" xmlns:r="http://schemas.openxmlformats.org/officeDocument/2006/relationships" xmlns:m="http://schemas.openxmlformats.org/officeDocument/2006/math" xmlns:v="urn:schemas-microsoft-com:vml" xmlns:wp14="http://schemas.microsoft.com/office/word/2010/wordprocessingDrawing" xmlns:wp="http://schemas.openxmlformats.org/drawingml/2006/wordprocessingDrawing" xmlns:w10="urn:schemas-microsoft-com:office:word" xmlns:w="http://schemas.openxmlformats.org/wordprocessingml/2006/main" xmlns:w14="http://schemas.microsoft.com/office/word/2010/wordml" xmlns:w15="http://schemas.microsoft.com/office/word/2012/wordml" xmlns:w16cid="http://schemas.microsoft.com/office/word/2016/wordml/cid" xmlns:w16se="http://schemas.microsoft.com/office/word/2015/wordml/symex" xmlns:wpg="http://schemas.microsoft.com/office/word/2010/wordprocessingGroup" xmlns:wpi="http://schemas.microsoft.com/office/word/2010/wordprocessingInk" xmlns:wne="http://schemas.microsoft.com/office/word/2006/wordml" xmlns:wps="http://schemas.microsoft.com/office/word/2010/wordprocessingShape" mc:Ignorable="w14 w15 w16se w16cid wp14">
   <w:abstractNum w:abstractNumId="0" w15:restartNumberingAfterBreak="0">
+    <w:nsid w:val="18A522BC"/>
+    <w:multiLevelType w:val="multilevel"/>
+    <w:tmpl w:val="0409001D"/>
+    <w:lvl w:ilvl="0">
+      <w:start w:val="1"/>
+      <w:numFmt w:val="decimal"/>
+      <w:lvlText w:val="%1)"/>
+      <w:lvlJc w:val="left"/>
+      <w:pPr>
+        <w:ind w:left="360" w:hanging="360"/>
+      </w:pPr>
+    </w:lvl>
+    <w:lvl w:ilvl="1">
+      <w:start w:val="1"/>
+      <w:numFmt w:val="lowerLetter"/>
+      <w:lvlText w:val="%2)"/>
+      <w:lvlJc w:val="left"/>
+      <w:pPr>
+        <w:ind w:left="720" w:hanging="360"/>
+      </w:pPr>
+    </w:lvl>
+    <w:lvl w:ilvl="2">
+      <w:start w:val="1"/>
+      <w:numFmt w:val="lowerRoman"/>
+      <w:lvlText w:val="%3)"/>
+      <w:lvlJc w:val="left"/>
+      <w:pPr>
+        <w:ind w:left="1080" w:hanging="360"/>
+      </w:pPr>
+    </w:lvl>
+    <w:lvl w:ilvl="3">
+      <w:start w:val="1"/>
+      <w:numFmt w:val="decimal"/>
+      <w:lvlText w:val="(%4)"/>
+      <w:lvlJc w:val="left"/>
+      <w:pPr>
+        <w:ind w:left="1440" w:hanging="360"/>
+      </w:pPr>
+    </w:lvl>
+    <w:lvl w:ilvl="4">
+      <w:start w:val="1"/>
+      <w:numFmt w:val="lowerLetter"/>
+      <w:lvlText w:val="(%5)"/>
+      <w:lvlJc w:val="left"/>
+      <w:pPr>
+        <w:ind w:left="1800" w:hanging="360"/>
+      </w:pPr>
+    </w:lvl>
+    <w:lvl w:ilvl="5">
+      <w:start w:val="1"/>
+      <w:numFmt w:val="lowerRoman"/>
+      <w:lvlText w:val="(%6)"/>
+      <w:lvlJc w:val="left"/>
+      <w:pPr>
+        <w:ind w:left="2160" w:hanging="360"/>
+      </w:pPr>
+    </w:lvl>
+    <w:lvl w:ilvl="6">
+      <w:start w:val="1"/>
+      <w:numFmt w:val="decimal"/>
+      <w:lvlText w:val="%7."/>
+      <w:lvlJc w:val="left"/>
+      <w:pPr>
+        <w:ind w:left="2520" w:hanging="360"/>
+      </w:pPr>
+    </w:lvl>
+    <w:lvl w:ilvl="7">
+      <w:start w:val="1"/>
+      <w:numFmt w:val="lowerLetter"/>
+      <w:lvlText w:val="%8."/>
+      <w:lvlJc w:val="left"/>
+      <w:pPr>
+        <w:ind w:left="2880" w:hanging="360"/>
+      </w:pPr>
+    </w:lvl>
+    <w:lvl w:ilvl="8">
+      <w:start w:val="1"/>
+      <w:numFmt w:val="lowerRoman"/>
+      <w:lvlText w:val="%9."/>
+      <w:lvlJc w:val="left"/>
+      <w:pPr>
+        <w:ind w:left="3240" w:hanging="360"/>
+      </w:pPr>
+    </w:lvl>
+  </w:abstractNum>
+  <w:abstractNum w:abstractNumId="1" w15:restartNumberingAfterBreak="0">
     <w:nsid w:val="18D67516"/>
     <w:multiLevelType w:val="hybridMultilevel"/>
     <w:tmpl w:val="99DAD968"/>
@@ -550,7 +684,7 @@
       </w:pPr>
     </w:lvl>
   </w:abstractNum>
-  <w:abstractNum w:abstractNumId="1" w15:restartNumberingAfterBreak="0">
+  <w:abstractNum w:abstractNumId="2" w15:restartNumberingAfterBreak="0">
     <w:nsid w:val="22D0300F"/>
     <w:multiLevelType w:val="multilevel"/>
     <w:tmpl w:val="04090027"/>
@@ -645,11 +779,103 @@
       </w:pPr>
     </w:lvl>
   </w:abstractNum>
+  <w:abstractNum w:abstractNumId="3" w15:restartNumberingAfterBreak="0">
+    <w:nsid w:val="69535AD0"/>
+    <w:multiLevelType w:val="hybridMultilevel"/>
+    <w:tmpl w:val="5E46134A"/>
+    <w:lvl w:ilvl="0" w:tplc="0409000F">
+      <w:start w:val="1"/>
+      <w:numFmt w:val="decimal"/>
+      <w:lvlText w:val="%1."/>
+      <w:lvlJc w:val="left"/>
+      <w:pPr>
+        <w:ind w:left="720" w:hanging="360"/>
+      </w:pPr>
+    </w:lvl>
+    <w:lvl w:ilvl="1" w:tplc="04090019" w:tentative="1">
+      <w:start w:val="1"/>
+      <w:numFmt w:val="lowerLetter"/>
+      <w:lvlText w:val="%2."/>
+      <w:lvlJc w:val="left"/>
+      <w:pPr>
+        <w:ind w:left="1440" w:hanging="360"/>
+      </w:pPr>
+    </w:lvl>
+    <w:lvl w:ilvl="2" w:tplc="0409001B" w:tentative="1">
+      <w:start w:val="1"/>
+      <w:numFmt w:val="lowerRoman"/>
+      <w:lvlText w:val="%3."/>
+      <w:lvlJc w:val="right"/>
+      <w:pPr>
+        <w:ind w:left="2160" w:hanging="180"/>
+      </w:pPr>
+    </w:lvl>
+    <w:lvl w:ilvl="3" w:tplc="0409000F" w:tentative="1">
+      <w:start w:val="1"/>
+      <w:numFmt w:val="decimal"/>
+      <w:lvlText w:val="%4."/>
+      <w:lvlJc w:val="left"/>
+      <w:pPr>
+        <w:ind w:left="2880" w:hanging="360"/>
+      </w:pPr>
+    </w:lvl>
+    <w:lvl w:ilvl="4" w:tplc="04090019" w:tentative="1">
+      <w:start w:val="1"/>
+      <w:numFmt w:val="lowerLetter"/>
+      <w:lvlText w:val="%5."/>
+      <w:lvlJc w:val="left"/>
+      <w:pPr>
+        <w:ind w:left="3600" w:hanging="360"/>
+      </w:pPr>
+    </w:lvl>
+    <w:lvl w:ilvl="5" w:tplc="0409001B" w:tentative="1">
+      <w:start w:val="1"/>
+      <w:numFmt w:val="lowerRoman"/>
+      <w:lvlText w:val="%6."/>
+      <w:lvlJc w:val="right"/>
+      <w:pPr>
+        <w:ind w:left="4320" w:hanging="180"/>
+      </w:pPr>
+    </w:lvl>
+    <w:lvl w:ilvl="6" w:tplc="0409000F" w:tentative="1">
+      <w:start w:val="1"/>
+      <w:numFmt w:val="decimal"/>
+      <w:lvlText w:val="%7."/>
+      <w:lvlJc w:val="left"/>
+      <w:pPr>
+        <w:ind w:left="5040" w:hanging="360"/>
+      </w:pPr>
+    </w:lvl>
+    <w:lvl w:ilvl="7" w:tplc="04090019" w:tentative="1">
+      <w:start w:val="1"/>
+      <w:numFmt w:val="lowerLetter"/>
+      <w:lvlText w:val="%8."/>
+      <w:lvlJc w:val="left"/>
+      <w:pPr>
+        <w:ind w:left="5760" w:hanging="360"/>
+      </w:pPr>
+    </w:lvl>
+    <w:lvl w:ilvl="8" w:tplc="0409001B" w:tentative="1">
+      <w:start w:val="1"/>
+      <w:numFmt w:val="lowerRoman"/>
+      <w:lvlText w:val="%9."/>
+      <w:lvlJc w:val="right"/>
+      <w:pPr>
+        <w:ind w:left="6480" w:hanging="180"/>
+      </w:pPr>
+    </w:lvl>
+  </w:abstractNum>
   <w:num w:numId="1">
-    <w:abstractNumId w:val="0"/>
+    <w:abstractNumId w:val="1"/>
   </w:num>
   <w:num w:numId="2">
-    <w:abstractNumId w:val="1"/>
+    <w:abstractNumId w:val="2"/>
+  </w:num>
+  <w:num w:numId="3">
+    <w:abstractNumId w:val="3"/>
+  </w:num>
+  <w:num w:numId="4">
+    <w:abstractNumId w:val="0"/>
   </w:num>
 </w:numbering>
 </file>

</xml_diff>